<commit_message>
work for 8th of August
</commit_message>
<xml_diff>
--- a/Meeting_notes/8_8_2023.docx
+++ b/Meeting_notes/8_8_2023.docx
@@ -57,7 +57,10 @@
               <w:t>8/</w:t>
             </w:r>
             <w:r>
-              <w:t>4/2023</w:t>
+              <w:t>8</w:t>
+            </w:r>
+            <w:r>
+              <w:t>/2023</w:t>
             </w:r>
           </w:p>
         </w:tc>
@@ -177,6 +180,12 @@
         </w:rPr>
         <w:t>、</w:t>
       </w:r>
+      <w:r>
+        <w:rPr>
+          <w:rFonts w:hint="eastAsia"/>
+        </w:rPr>
+        <w:t>神是最先得道的人</w:t>
+      </w:r>
     </w:p>
     <w:p>
       <w:r>
@@ -191,13 +200,59 @@
         </w:rPr>
         <w:t>、</w:t>
       </w:r>
-    </w:p>
-    <w:p>
-      <w:pPr>
-        <w:rPr>
-          <w:rFonts w:hint="eastAsia"/>
-        </w:rPr>
-      </w:pPr>
+      <w:r>
+        <w:rPr>
+          <w:rFonts w:hint="eastAsia"/>
+        </w:rPr>
+        <w:t>天庭是另一个位面，地狱也是</w:t>
+      </w:r>
+    </w:p>
+    <w:p>
+      <w:r>
+        <w:rPr>
+          <w:rFonts w:hint="eastAsia"/>
+        </w:rPr>
+        <w:t>3</w:t>
+      </w:r>
+      <w:r>
+        <w:rPr>
+          <w:rFonts w:hint="eastAsia"/>
+        </w:rPr>
+        <w:t>、生物和道的链接基于灵魂，死亡的时候灵魂回归道进行轮回，肉体则归于凡世</w:t>
+      </w:r>
+    </w:p>
+    <w:p>
+      <w:r>
+        <w:rPr>
+          <w:rFonts w:hint="eastAsia"/>
+        </w:rPr>
+        <w:t>4</w:t>
+      </w:r>
+      <w:r>
+        <w:rPr>
+          <w:rFonts w:hint="eastAsia"/>
+        </w:rPr>
+        <w:t>、删除艺人，并入书生和道士</w:t>
+      </w:r>
+    </w:p>
+    <w:p>
+      <w:pPr>
+        <w:rPr>
+          <w:rFonts w:hint="eastAsia"/>
+        </w:rPr>
+      </w:pPr>
+      <w:r>
+        <w:rPr>
+          <w:rFonts w:hint="eastAsia"/>
+        </w:rPr>
+        <w:t>5</w:t>
+      </w:r>
+      <w:r>
+        <w:rPr>
+          <w:rFonts w:hint="eastAsia"/>
+        </w:rPr>
+        <w:t>、加入神术和法术的概念，道士用法术前会有判定，用自身能力的话失败了会反噬，请神失败的话消耗道具并法术失败。僧侣施法为请神，确定成功但是有次数限制</w:t>
+      </w:r>
     </w:p>
     <w:p>
       <w:r>
@@ -215,10 +270,50 @@
     </w:p>
     <w:p>
       <w:pPr>
-        <w:rPr>
-          <w:rFonts w:hint="eastAsia"/>
-        </w:rPr>
-      </w:pPr>
+        <w:pStyle w:val="ListParagraph"/>
+        <w:numPr>
+          <w:ilvl w:val="0"/>
+          <w:numId w:val="4"/>
+        </w:numPr>
+        <w:ind w:firstLineChars="0"/>
+      </w:pPr>
+      <w:r>
+        <w:rPr>
+          <w:rFonts w:hint="eastAsia"/>
+        </w:rPr>
+        <w:t>完成了一半的僧侣能力（到</w:t>
+      </w:r>
+      <w:r>
+        <w:rPr>
+          <w:rFonts w:hint="eastAsia"/>
+        </w:rPr>
+        <w:t>4</w:t>
+      </w:r>
+      <w:r>
+        <w:rPr>
+          <w:rFonts w:hint="eastAsia"/>
+        </w:rPr>
+        <w:t>级），拟了神术的系统</w:t>
+      </w:r>
+    </w:p>
+    <w:p>
+      <w:pPr>
+        <w:pStyle w:val="ListParagraph"/>
+        <w:numPr>
+          <w:ilvl w:val="0"/>
+          <w:numId w:val="4"/>
+        </w:numPr>
+        <w:ind w:firstLineChars="0"/>
+        <w:rPr>
+          <w:rFonts w:hint="eastAsia"/>
+        </w:rPr>
+      </w:pPr>
+      <w:r>
+        <w:rPr>
+          <w:rFonts w:hint="eastAsia"/>
+        </w:rPr>
+        <w:t>创造了神术和法术的区别</w:t>
+      </w:r>
     </w:p>
     <w:p>
       <w:r>
@@ -230,21 +325,53 @@
     </w:p>
     <w:p>
       <w:pPr>
-        <w:rPr>
-          <w:rFonts w:hint="eastAsia"/>
-        </w:rPr>
-      </w:pPr>
-      <w:r>
-        <w:rPr>
-          <w:rFonts w:hint="eastAsia"/>
-        </w:rPr>
-        <w:t>1</w:t>
-      </w:r>
-      <w:r>
-        <w:rPr>
-          <w:rFonts w:hint="eastAsia"/>
-        </w:rPr>
-        <w:t>、撰写起源故事</w:t>
+        <w:pStyle w:val="ListParagraph"/>
+        <w:numPr>
+          <w:ilvl w:val="0"/>
+          <w:numId w:val="5"/>
+        </w:numPr>
+        <w:ind w:firstLineChars="0"/>
+      </w:pPr>
+      <w:r>
+        <w:rPr>
+          <w:rFonts w:hint="eastAsia"/>
+        </w:rPr>
+        <w:t>撰写起源故事</w:t>
+      </w:r>
+    </w:p>
+    <w:p>
+      <w:pPr>
+        <w:pStyle w:val="ListParagraph"/>
+        <w:numPr>
+          <w:ilvl w:val="0"/>
+          <w:numId w:val="5"/>
+        </w:numPr>
+        <w:ind w:firstLineChars="0"/>
+      </w:pPr>
+      <w:r>
+        <w:rPr>
+          <w:rFonts w:hint="eastAsia"/>
+        </w:rPr>
+        <w:t>继续完善职业能力</w:t>
+      </w:r>
+    </w:p>
+    <w:p>
+      <w:pPr>
+        <w:pStyle w:val="ListParagraph"/>
+        <w:numPr>
+          <w:ilvl w:val="0"/>
+          <w:numId w:val="5"/>
+        </w:numPr>
+        <w:ind w:firstLineChars="0"/>
+        <w:rPr>
+          <w:rFonts w:hint="eastAsia"/>
+        </w:rPr>
+      </w:pPr>
+      <w:r>
+        <w:rPr>
+          <w:rFonts w:hint="eastAsia"/>
+        </w:rPr>
+        <w:t>完善法术系统</w:t>
       </w:r>
     </w:p>
     <w:sectPr>
@@ -298,6 +425,95 @@
 <file path=word/numbering.xml><?xml version="1.0" encoding="utf-8"?>
 <w:numbering xmlns:wpc="http://schemas.microsoft.com/office/word/2010/wordprocessingCanvas" xmlns:cx="http://schemas.microsoft.com/office/drawing/2014/chartex" xmlns:cx1="http://schemas.microsoft.com/office/drawing/2015/9/8/chartex" xmlns:cx2="http://schemas.microsoft.com/office/drawing/2015/10/21/chartex" xmlns:cx3="http://schemas.microsoft.com/office/drawing/2016/5/9/chartex" xmlns:cx4="http://schemas.microsoft.com/office/drawing/2016/5/10/chartex" xmlns:cx5="http://schemas.microsoft.com/office/drawing/2016/5/11/chartex" xmlns:cx6="http://schemas.microsoft.com/office/drawing/2016/5/12/chartex" xmlns:cx7="http://schemas.microsoft.com/office/drawing/2016/5/13/chartex" xmlns:cx8="http://schemas.microsoft.com/office/drawing/2016/5/14/chartex" xmlns:mc="http://schemas.openxmlformats.org/markup-compatibility/2006" xmlns:aink="http://schemas.microsoft.com/office/drawing/2016/ink" xmlns:am3d="http://schemas.microsoft.com/office/drawing/2017/model3d" xmlns:o="urn:schemas-microsoft-com:office:office" xmlns:oel="http://schemas.microsoft.com/office/2019/extlst" xmlns:r="http://schemas.openxmlformats.org/officeDocument/2006/relationships" xmlns:m="http://schemas.openxmlformats.org/officeDocument/2006/math" xmlns:v="urn:schemas-microsoft-com:vml" xmlns:wp14="http://schemas.microsoft.com/office/word/2010/wordprocessingDrawing" xmlns:wp="http://schemas.openxmlformats.org/drawingml/2006/wordprocessingDrawing" xmlns:w10="urn:schemas-microsoft-com:office:word" xmlns:w="http://schemas.openxmlformats.org/wordprocessingml/2006/main" xmlns:w14="http://schemas.microsoft.com/office/word/2010/wordml" xmlns:w15="http://schemas.microsoft.com/office/word/2012/wordml" xmlns:w16cex="http://schemas.microsoft.com/office/word/2018/wordml/cex" xmlns:w16cid="http://schemas.microsoft.com/office/word/2016/wordml/cid" xmlns:w16="http://schemas.microsoft.com/office/word/2018/wordml" xmlns:w16sdtdh="http://schemas.microsoft.com/office/word/2020/wordml/sdtdatahash" xmlns:w16se="http://schemas.microsoft.com/office/word/2015/wordml/symex" xmlns:wpg="http://schemas.microsoft.com/office/word/2010/wordprocessingGroup" xmlns:wpi="http://schemas.microsoft.com/office/word/2010/wordprocessingInk" xmlns:wne="http://schemas.microsoft.com/office/word/2006/wordml" xmlns:wps="http://schemas.microsoft.com/office/word/2010/wordprocessingShape" mc:Ignorable="w14 w15 w16se w16cid w16 w16cex w16sdtdh wp14">
   <w:abstractNum w:abstractNumId="0" w15:restartNumberingAfterBreak="0">
+    <w:nsid w:val="3CE84DF6"/>
+    <w:multiLevelType w:val="hybridMultilevel"/>
+    <w:tmpl w:val="4B5EA20A"/>
+    <w:lvl w:ilvl="0" w:tplc="4E045AD6">
+      <w:start w:val="1"/>
+      <w:numFmt w:val="decimal"/>
+      <w:lvlText w:val="%1、"/>
+      <w:lvlJc w:val="left"/>
+      <w:pPr>
+        <w:ind w:left="360" w:hanging="360"/>
+      </w:pPr>
+      <w:rPr>
+        <w:rFonts w:hint="default"/>
+      </w:rPr>
+    </w:lvl>
+    <w:lvl w:ilvl="1" w:tplc="04090019" w:tentative="1">
+      <w:start w:val="1"/>
+      <w:numFmt w:val="lowerLetter"/>
+      <w:lvlText w:val="%2)"/>
+      <w:lvlJc w:val="left"/>
+      <w:pPr>
+        <w:ind w:left="880" w:hanging="440"/>
+      </w:pPr>
+    </w:lvl>
+    <w:lvl w:ilvl="2" w:tplc="0409001B" w:tentative="1">
+      <w:start w:val="1"/>
+      <w:numFmt w:val="lowerRoman"/>
+      <w:lvlText w:val="%3."/>
+      <w:lvlJc w:val="right"/>
+      <w:pPr>
+        <w:ind w:left="1320" w:hanging="440"/>
+      </w:pPr>
+    </w:lvl>
+    <w:lvl w:ilvl="3" w:tplc="0409000F" w:tentative="1">
+      <w:start w:val="1"/>
+      <w:numFmt w:val="decimal"/>
+      <w:lvlText w:val="%4."/>
+      <w:lvlJc w:val="left"/>
+      <w:pPr>
+        <w:ind w:left="1760" w:hanging="440"/>
+      </w:pPr>
+    </w:lvl>
+    <w:lvl w:ilvl="4" w:tplc="04090019" w:tentative="1">
+      <w:start w:val="1"/>
+      <w:numFmt w:val="lowerLetter"/>
+      <w:lvlText w:val="%5)"/>
+      <w:lvlJc w:val="left"/>
+      <w:pPr>
+        <w:ind w:left="2200" w:hanging="440"/>
+      </w:pPr>
+    </w:lvl>
+    <w:lvl w:ilvl="5" w:tplc="0409001B" w:tentative="1">
+      <w:start w:val="1"/>
+      <w:numFmt w:val="lowerRoman"/>
+      <w:lvlText w:val="%6."/>
+      <w:lvlJc w:val="right"/>
+      <w:pPr>
+        <w:ind w:left="2640" w:hanging="440"/>
+      </w:pPr>
+    </w:lvl>
+    <w:lvl w:ilvl="6" w:tplc="0409000F" w:tentative="1">
+      <w:start w:val="1"/>
+      <w:numFmt w:val="decimal"/>
+      <w:lvlText w:val="%7."/>
+      <w:lvlJc w:val="left"/>
+      <w:pPr>
+        <w:ind w:left="3080" w:hanging="440"/>
+      </w:pPr>
+    </w:lvl>
+    <w:lvl w:ilvl="7" w:tplc="04090019" w:tentative="1">
+      <w:start w:val="1"/>
+      <w:numFmt w:val="lowerLetter"/>
+      <w:lvlText w:val="%8)"/>
+      <w:lvlJc w:val="left"/>
+      <w:pPr>
+        <w:ind w:left="3520" w:hanging="440"/>
+      </w:pPr>
+    </w:lvl>
+    <w:lvl w:ilvl="8" w:tplc="0409001B" w:tentative="1">
+      <w:start w:val="1"/>
+      <w:numFmt w:val="lowerRoman"/>
+      <w:lvlText w:val="%9."/>
+      <w:lvlJc w:val="right"/>
+      <w:pPr>
+        <w:ind w:left="3960" w:hanging="440"/>
+      </w:pPr>
+    </w:lvl>
+  </w:abstractNum>
+  <w:abstractNum w:abstractNumId="1" w15:restartNumberingAfterBreak="0">
     <w:nsid w:val="4DFD2D21"/>
     <w:multiLevelType w:val="hybridMultilevel"/>
     <w:tmpl w:val="388A5FCE"/>
@@ -386,7 +602,96 @@
       </w:pPr>
     </w:lvl>
   </w:abstractNum>
-  <w:abstractNum w:abstractNumId="1" w15:restartNumberingAfterBreak="0">
+  <w:abstractNum w:abstractNumId="2" w15:restartNumberingAfterBreak="0">
+    <w:nsid w:val="63882183"/>
+    <w:multiLevelType w:val="hybridMultilevel"/>
+    <w:tmpl w:val="37EA69C2"/>
+    <w:lvl w:ilvl="0" w:tplc="511E8470">
+      <w:start w:val="1"/>
+      <w:numFmt w:val="decimal"/>
+      <w:lvlText w:val="%1、"/>
+      <w:lvlJc w:val="left"/>
+      <w:pPr>
+        <w:ind w:left="360" w:hanging="360"/>
+      </w:pPr>
+      <w:rPr>
+        <w:rFonts w:hint="default"/>
+      </w:rPr>
+    </w:lvl>
+    <w:lvl w:ilvl="1" w:tplc="04090019" w:tentative="1">
+      <w:start w:val="1"/>
+      <w:numFmt w:val="lowerLetter"/>
+      <w:lvlText w:val="%2)"/>
+      <w:lvlJc w:val="left"/>
+      <w:pPr>
+        <w:ind w:left="880" w:hanging="440"/>
+      </w:pPr>
+    </w:lvl>
+    <w:lvl w:ilvl="2" w:tplc="0409001B" w:tentative="1">
+      <w:start w:val="1"/>
+      <w:numFmt w:val="lowerRoman"/>
+      <w:lvlText w:val="%3."/>
+      <w:lvlJc w:val="right"/>
+      <w:pPr>
+        <w:ind w:left="1320" w:hanging="440"/>
+      </w:pPr>
+    </w:lvl>
+    <w:lvl w:ilvl="3" w:tplc="0409000F" w:tentative="1">
+      <w:start w:val="1"/>
+      <w:numFmt w:val="decimal"/>
+      <w:lvlText w:val="%4."/>
+      <w:lvlJc w:val="left"/>
+      <w:pPr>
+        <w:ind w:left="1760" w:hanging="440"/>
+      </w:pPr>
+    </w:lvl>
+    <w:lvl w:ilvl="4" w:tplc="04090019" w:tentative="1">
+      <w:start w:val="1"/>
+      <w:numFmt w:val="lowerLetter"/>
+      <w:lvlText w:val="%5)"/>
+      <w:lvlJc w:val="left"/>
+      <w:pPr>
+        <w:ind w:left="2200" w:hanging="440"/>
+      </w:pPr>
+    </w:lvl>
+    <w:lvl w:ilvl="5" w:tplc="0409001B" w:tentative="1">
+      <w:start w:val="1"/>
+      <w:numFmt w:val="lowerRoman"/>
+      <w:lvlText w:val="%6."/>
+      <w:lvlJc w:val="right"/>
+      <w:pPr>
+        <w:ind w:left="2640" w:hanging="440"/>
+      </w:pPr>
+    </w:lvl>
+    <w:lvl w:ilvl="6" w:tplc="0409000F" w:tentative="1">
+      <w:start w:val="1"/>
+      <w:numFmt w:val="decimal"/>
+      <w:lvlText w:val="%7."/>
+      <w:lvlJc w:val="left"/>
+      <w:pPr>
+        <w:ind w:left="3080" w:hanging="440"/>
+      </w:pPr>
+    </w:lvl>
+    <w:lvl w:ilvl="7" w:tplc="04090019" w:tentative="1">
+      <w:start w:val="1"/>
+      <w:numFmt w:val="lowerLetter"/>
+      <w:lvlText w:val="%8)"/>
+      <w:lvlJc w:val="left"/>
+      <w:pPr>
+        <w:ind w:left="3520" w:hanging="440"/>
+      </w:pPr>
+    </w:lvl>
+    <w:lvl w:ilvl="8" w:tplc="0409001B" w:tentative="1">
+      <w:start w:val="1"/>
+      <w:numFmt w:val="lowerRoman"/>
+      <w:lvlText w:val="%9."/>
+      <w:lvlJc w:val="right"/>
+      <w:pPr>
+        <w:ind w:left="3960" w:hanging="440"/>
+      </w:pPr>
+    </w:lvl>
+  </w:abstractNum>
+  <w:abstractNum w:abstractNumId="3" w15:restartNumberingAfterBreak="0">
     <w:nsid w:val="73C92CC3"/>
     <w:multiLevelType w:val="hybridMultilevel"/>
     <w:tmpl w:val="43349310"/>
@@ -475,7 +780,7 @@
       </w:pPr>
     </w:lvl>
   </w:abstractNum>
-  <w:abstractNum w:abstractNumId="2" w15:restartNumberingAfterBreak="0">
+  <w:abstractNum w:abstractNumId="4" w15:restartNumberingAfterBreak="0">
     <w:nsid w:val="7A3A666F"/>
     <w:multiLevelType w:val="hybridMultilevel"/>
     <w:tmpl w:val="F2EC0214"/>
@@ -565,13 +870,19 @@
     </w:lvl>
   </w:abstractNum>
   <w:num w:numId="1" w16cid:durableId="363212970">
-    <w:abstractNumId w:val="0"/>
+    <w:abstractNumId w:val="1"/>
   </w:num>
   <w:num w:numId="2" w16cid:durableId="484125821">
+    <w:abstractNumId w:val="4"/>
+  </w:num>
+  <w:num w:numId="3" w16cid:durableId="330066769">
+    <w:abstractNumId w:val="3"/>
+  </w:num>
+  <w:num w:numId="4" w16cid:durableId="791284440">
     <w:abstractNumId w:val="2"/>
   </w:num>
-  <w:num w:numId="3" w16cid:durableId="330066769">
-    <w:abstractNumId w:val="1"/>
+  <w:num w:numId="5" w16cid:durableId="351731782">
+    <w:abstractNumId w:val="0"/>
   </w:num>
 </w:numbering>
 </file>

</xml_diff>